<commit_message>
ext field driven flow
</commit_message>
<xml_diff>
--- a/BA_notes.docx
+++ b/BA_notes.docx
@@ -349,6 +349,47 @@
         </w:rPr>
         <w:t>Verallgemeinerung auf Anzahl Typen &gt; 2</w:t>
       </w:r>
+    </w:p>
+    <w:p>
+      <w:pPr>
+        <w:pStyle w:val="ListParagraph"/>
+        <w:numPr>
+          <w:ilvl w:val="0"/>
+          <w:numId w:val="2"/>
+        </w:numPr>
+        <w:rPr>
+          <w:color w:val="FF0000"/>
+          <w:lang w:val="de-DE"/>
+        </w:rPr>
+      </w:pPr>
+      <w:r>
+        <w:rPr>
+          <w:color w:val="FF0000"/>
+          <w:lang w:val="de-DE"/>
+        </w:rPr>
+        <w:t xml:space="preserve">Untersuche Zusammenhang Temperatur – </w:t>
+      </w:r>
+      <w:proofErr w:type="spellStart"/>
+      <w:r>
+        <w:rPr>
+          <w:color w:val="FF0000"/>
+          <w:lang w:val="de-DE"/>
+        </w:rPr>
+        <w:t>Nbar</w:t>
+      </w:r>
+      <w:proofErr w:type="spellEnd"/>
+    </w:p>
+    <w:p>
+      <w:pPr>
+        <w:pStyle w:val="ListParagraph"/>
+        <w:numPr>
+          <w:ilvl w:val="0"/>
+          <w:numId w:val="2"/>
+        </w:numPr>
+        <w:rPr>
+          <w:lang w:val="de-DE"/>
+        </w:rPr>
+      </w:pPr>
     </w:p>
     <w:p>
       <w:pPr>

</xml_diff>